<commit_message>
Updated testplan, and diagram to match.
</commit_message>
<xml_diff>
--- a/Testplan tabel.docx
+++ b/Testplan tabel.docx
@@ -528,6 +528,13 @@
                 <w:szCs w:val="16"/>
               </w:rPr>
             </w:pPr>
+            <w:r>
+              <w:rPr>
+                <w:sz w:val="16"/>
+                <w:szCs w:val="16"/>
+              </w:rPr>
+              <w:t>S</w:t>
+            </w:r>
           </w:p>
         </w:tc>
         <w:tc>
@@ -542,6 +549,13 @@
                 <w:szCs w:val="16"/>
               </w:rPr>
             </w:pPr>
+            <w:r>
+              <w:rPr>
+                <w:sz w:val="16"/>
+                <w:szCs w:val="16"/>
+              </w:rPr>
+              <w:t>S</w:t>
+            </w:r>
           </w:p>
         </w:tc>
         <w:tc>
@@ -556,6 +570,13 @@
                 <w:szCs w:val="16"/>
               </w:rPr>
             </w:pPr>
+            <w:r>
+              <w:rPr>
+                <w:sz w:val="16"/>
+                <w:szCs w:val="16"/>
+              </w:rPr>
+              <w:t>S</w:t>
+            </w:r>
           </w:p>
         </w:tc>
         <w:tc>
@@ -570,6 +591,13 @@
                 <w:szCs w:val="16"/>
               </w:rPr>
             </w:pPr>
+            <w:r>
+              <w:rPr>
+                <w:sz w:val="16"/>
+                <w:szCs w:val="16"/>
+              </w:rPr>
+              <w:t>S</w:t>
+            </w:r>
           </w:p>
         </w:tc>
         <w:tc>
@@ -747,6 +775,13 @@
                 <w:szCs w:val="16"/>
               </w:rPr>
             </w:pPr>
+            <w:r>
+              <w:rPr>
+                <w:sz w:val="16"/>
+                <w:szCs w:val="16"/>
+              </w:rPr>
+              <w:t>S</w:t>
+            </w:r>
           </w:p>
         </w:tc>
         <w:tc>
@@ -761,6 +796,13 @@
                 <w:szCs w:val="16"/>
               </w:rPr>
             </w:pPr>
+            <w:r>
+              <w:rPr>
+                <w:sz w:val="16"/>
+                <w:szCs w:val="16"/>
+              </w:rPr>
+              <w:t>S</w:t>
+            </w:r>
           </w:p>
         </w:tc>
         <w:tc>
@@ -775,6 +817,13 @@
                 <w:szCs w:val="16"/>
               </w:rPr>
             </w:pPr>
+            <w:r>
+              <w:rPr>
+                <w:sz w:val="16"/>
+                <w:szCs w:val="16"/>
+              </w:rPr>
+              <w:t>S</w:t>
+            </w:r>
           </w:p>
         </w:tc>
         <w:tc>
@@ -789,6 +838,13 @@
                 <w:szCs w:val="16"/>
               </w:rPr>
             </w:pPr>
+            <w:r>
+              <w:rPr>
+                <w:sz w:val="16"/>
+                <w:szCs w:val="16"/>
+              </w:rPr>
+              <w:t>S</w:t>
+            </w:r>
           </w:p>
         </w:tc>
         <w:tc>
@@ -1187,7 +1243,7 @@
                 <w:sz w:val="16"/>
                 <w:szCs w:val="16"/>
               </w:rPr>
-              <w:t>X</w:t>
+              <w:t>S</w:t>
             </w:r>
           </w:p>
         </w:tc>
@@ -1440,7 +1496,7 @@
                 <w:sz w:val="16"/>
                 <w:szCs w:val="16"/>
               </w:rPr>
-              <w:t>X</w:t>
+              <w:t>S</w:t>
             </w:r>
           </w:p>
         </w:tc>
@@ -1693,7 +1749,7 @@
                 <w:sz w:val="16"/>
                 <w:szCs w:val="16"/>
               </w:rPr>
-              <w:t>X</w:t>
+              <w:t>S</w:t>
             </w:r>
           </w:p>
         </w:tc>
@@ -3226,9 +3282,12 @@
 </file>
 
 <file path=customXml/item1.xml><?xml version="1.0" encoding="utf-8"?>
-<p:properties xmlns:p="http://schemas.microsoft.com/office/2006/metadata/properties" xmlns:xsi="http://www.w3.org/2001/XMLSchema-instance" xmlns:pc="http://schemas.microsoft.com/office/infopath/2007/PartnerControls">
-  <documentManagement/>
-</p:properties>
+<?mso-contentType ?>
+<FormTemplates xmlns="http://schemas.microsoft.com/sharepoint/v3/contenttype/forms">
+  <Display>DocumentLibraryForm</Display>
+  <Edit>DocumentLibraryForm</Edit>
+  <New>DocumentLibraryForm</New>
+</FormTemplates>
 </file>
 
 <file path=customXml/item2.xml><?xml version="1.0" encoding="utf-8"?>
@@ -3410,19 +3469,15 @@
 </file>
 
 <file path=customXml/item3.xml><?xml version="1.0" encoding="utf-8"?>
-<?mso-contentType ?>
-<FormTemplates xmlns="http://schemas.microsoft.com/sharepoint/v3/contenttype/forms">
-  <Display>DocumentLibraryForm</Display>
-  <Edit>DocumentLibraryForm</Edit>
-  <New>DocumentLibraryForm</New>
-</FormTemplates>
+<p:properties xmlns:p="http://schemas.microsoft.com/office/2006/metadata/properties" xmlns:xsi="http://www.w3.org/2001/XMLSchema-instance" xmlns:pc="http://schemas.microsoft.com/office/infopath/2007/PartnerControls">
+  <documentManagement/>
+</p:properties>
 </file>
 
 <file path=customXml/itemProps1.xml><?xml version="1.0" encoding="utf-8"?>
-<ds:datastoreItem xmlns:ds="http://schemas.openxmlformats.org/officeDocument/2006/customXml" ds:itemID="{4B716AE6-11DF-4CBC-860A-40E884D1144C}">
+<ds:datastoreItem xmlns:ds="http://schemas.openxmlformats.org/officeDocument/2006/customXml" ds:itemID="{63E6A92D-2874-4E0F-A591-E821F6140E01}">
   <ds:schemaRefs>
-    <ds:schemaRef ds:uri="http://schemas.microsoft.com/office/2006/metadata/properties"/>
-    <ds:schemaRef ds:uri="http://schemas.microsoft.com/office/infopath/2007/PartnerControls"/>
+    <ds:schemaRef ds:uri="http://schemas.microsoft.com/sharepoint/v3/contenttype/forms"/>
   </ds:schemaRefs>
 </ds:datastoreItem>
 </file>
@@ -3446,9 +3501,10 @@
 </file>
 
 <file path=customXml/itemProps3.xml><?xml version="1.0" encoding="utf-8"?>
-<ds:datastoreItem xmlns:ds="http://schemas.openxmlformats.org/officeDocument/2006/customXml" ds:itemID="{63E6A92D-2874-4E0F-A591-E821F6140E01}">
+<ds:datastoreItem xmlns:ds="http://schemas.openxmlformats.org/officeDocument/2006/customXml" ds:itemID="{4B716AE6-11DF-4CBC-860A-40E884D1144C}">
   <ds:schemaRefs>
-    <ds:schemaRef ds:uri="http://schemas.microsoft.com/sharepoint/v3/contenttype/forms"/>
+    <ds:schemaRef ds:uri="http://schemas.microsoft.com/office/2006/metadata/properties"/>
+    <ds:schemaRef ds:uri="http://schemas.microsoft.com/office/infopath/2007/PartnerControls"/>
   </ds:schemaRefs>
 </ds:datastoreItem>
 </file>
</xml_diff>

<commit_message>
Fix testplan, because there were stars in steps 4, 5 and 6 but they now use stubs for output
</commit_message>
<xml_diff>
--- a/Testplan tabel.docx
+++ b/Testplan tabel.docx
@@ -1012,7 +1012,7 @@
                 <w:sz w:val="16"/>
                 <w:szCs w:val="16"/>
               </w:rPr>
-              <w:t>4*</w:t>
+              <w:t>4</w:t>
             </w:r>
           </w:p>
         </w:tc>
@@ -1265,7 +1265,7 @@
                 <w:sz w:val="16"/>
                 <w:szCs w:val="16"/>
               </w:rPr>
-              <w:t>5*</w:t>
+              <w:t>5</w:t>
             </w:r>
           </w:p>
         </w:tc>
@@ -1518,7 +1518,7 @@
                 <w:sz w:val="16"/>
                 <w:szCs w:val="16"/>
               </w:rPr>
-              <w:t>6*</w:t>
+              <w:t>6</w:t>
             </w:r>
           </w:p>
         </w:tc>
@@ -3282,12 +3282,9 @@
 </file>
 
 <file path=customXml/item1.xml><?xml version="1.0" encoding="utf-8"?>
-<?mso-contentType ?>
-<FormTemplates xmlns="http://schemas.microsoft.com/sharepoint/v3/contenttype/forms">
-  <Display>DocumentLibraryForm</Display>
-  <Edit>DocumentLibraryForm</Edit>
-  <New>DocumentLibraryForm</New>
-</FormTemplates>
+<p:properties xmlns:p="http://schemas.microsoft.com/office/2006/metadata/properties" xmlns:xsi="http://www.w3.org/2001/XMLSchema-instance" xmlns:pc="http://schemas.microsoft.com/office/infopath/2007/PartnerControls">
+  <documentManagement/>
+</p:properties>
 </file>
 
 <file path=customXml/item2.xml><?xml version="1.0" encoding="utf-8"?>
@@ -3469,15 +3466,19 @@
 </file>
 
 <file path=customXml/item3.xml><?xml version="1.0" encoding="utf-8"?>
-<p:properties xmlns:p="http://schemas.microsoft.com/office/2006/metadata/properties" xmlns:xsi="http://www.w3.org/2001/XMLSchema-instance" xmlns:pc="http://schemas.microsoft.com/office/infopath/2007/PartnerControls">
-  <documentManagement/>
-</p:properties>
+<?mso-contentType ?>
+<FormTemplates xmlns="http://schemas.microsoft.com/sharepoint/v3/contenttype/forms">
+  <Display>DocumentLibraryForm</Display>
+  <Edit>DocumentLibraryForm</Edit>
+  <New>DocumentLibraryForm</New>
+</FormTemplates>
 </file>
 
 <file path=customXml/itemProps1.xml><?xml version="1.0" encoding="utf-8"?>
-<ds:datastoreItem xmlns:ds="http://schemas.openxmlformats.org/officeDocument/2006/customXml" ds:itemID="{63E6A92D-2874-4E0F-A591-E821F6140E01}">
+<ds:datastoreItem xmlns:ds="http://schemas.openxmlformats.org/officeDocument/2006/customXml" ds:itemID="{4B716AE6-11DF-4CBC-860A-40E884D1144C}">
   <ds:schemaRefs>
-    <ds:schemaRef ds:uri="http://schemas.microsoft.com/sharepoint/v3/contenttype/forms"/>
+    <ds:schemaRef ds:uri="http://schemas.microsoft.com/office/2006/metadata/properties"/>
+    <ds:schemaRef ds:uri="http://schemas.microsoft.com/office/infopath/2007/PartnerControls"/>
   </ds:schemaRefs>
 </ds:datastoreItem>
 </file>
@@ -3501,10 +3502,9 @@
 </file>
 
 <file path=customXml/itemProps3.xml><?xml version="1.0" encoding="utf-8"?>
-<ds:datastoreItem xmlns:ds="http://schemas.openxmlformats.org/officeDocument/2006/customXml" ds:itemID="{4B716AE6-11DF-4CBC-860A-40E884D1144C}">
+<ds:datastoreItem xmlns:ds="http://schemas.openxmlformats.org/officeDocument/2006/customXml" ds:itemID="{63E6A92D-2874-4E0F-A591-E821F6140E01}">
   <ds:schemaRefs>
-    <ds:schemaRef ds:uri="http://schemas.microsoft.com/office/2006/metadata/properties"/>
-    <ds:schemaRef ds:uri="http://schemas.microsoft.com/office/infopath/2007/PartnerControls"/>
+    <ds:schemaRef ds:uri="http://schemas.microsoft.com/sharepoint/v3/contenttype/forms"/>
   </ds:schemaRefs>
 </ds:datastoreItem>
 </file>
</xml_diff>

<commit_message>
Fix testplan table, also fix the test for checking the display printout
</commit_message>
<xml_diff>
--- a/Testplan tabel.docx
+++ b/Testplan tabel.docx
@@ -55,6 +55,7 @@
                 <w:szCs w:val="14"/>
               </w:rPr>
             </w:pPr>
+            <w:proofErr w:type="spellStart"/>
             <w:r>
               <w:rPr>
                 <w:sz w:val="14"/>
@@ -62,6 +63,7 @@
               </w:rPr>
               <w:t>CancelButton</w:t>
             </w:r>
+            <w:proofErr w:type="spellEnd"/>
           </w:p>
         </w:tc>
         <w:tc>
@@ -75,6 +77,7 @@
                 <w:szCs w:val="14"/>
               </w:rPr>
             </w:pPr>
+            <w:proofErr w:type="spellStart"/>
             <w:r>
               <w:rPr>
                 <w:sz w:val="14"/>
@@ -82,6 +85,7 @@
               </w:rPr>
               <w:t>PowerButton</w:t>
             </w:r>
+            <w:proofErr w:type="spellEnd"/>
           </w:p>
         </w:tc>
         <w:tc>
@@ -95,6 +99,7 @@
                 <w:szCs w:val="14"/>
               </w:rPr>
             </w:pPr>
+            <w:proofErr w:type="spellStart"/>
             <w:r>
               <w:rPr>
                 <w:sz w:val="14"/>
@@ -102,6 +107,7 @@
               </w:rPr>
               <w:t>TimeButton</w:t>
             </w:r>
+            <w:proofErr w:type="spellEnd"/>
           </w:p>
         </w:tc>
         <w:tc>
@@ -135,6 +141,7 @@
                 <w:szCs w:val="14"/>
               </w:rPr>
             </w:pPr>
+            <w:proofErr w:type="spellStart"/>
             <w:r>
               <w:rPr>
                 <w:sz w:val="14"/>
@@ -142,6 +149,7 @@
               </w:rPr>
               <w:t>UserInterface</w:t>
             </w:r>
+            <w:proofErr w:type="spellEnd"/>
           </w:p>
         </w:tc>
         <w:tc>
@@ -155,6 +163,7 @@
                 <w:szCs w:val="14"/>
               </w:rPr>
             </w:pPr>
+            <w:proofErr w:type="spellStart"/>
             <w:r>
               <w:rPr>
                 <w:sz w:val="14"/>
@@ -162,6 +171,7 @@
               </w:rPr>
               <w:t>CookController</w:t>
             </w:r>
+            <w:proofErr w:type="spellEnd"/>
           </w:p>
         </w:tc>
         <w:tc>
@@ -235,6 +245,7 @@
                 <w:szCs w:val="14"/>
               </w:rPr>
             </w:pPr>
+            <w:proofErr w:type="spellStart"/>
             <w:r>
               <w:rPr>
                 <w:sz w:val="14"/>
@@ -242,6 +253,7 @@
               </w:rPr>
               <w:t>Powertube</w:t>
             </w:r>
+            <w:proofErr w:type="spellEnd"/>
           </w:p>
         </w:tc>
         <w:tc>
@@ -936,7 +948,7 @@
                 <w:sz w:val="16"/>
                 <w:szCs w:val="16"/>
               </w:rPr>
-              <w:t>T</w:t>
+              <w:t>S</w:t>
             </w:r>
           </w:p>
         </w:tc>
@@ -1189,7 +1201,7 @@
                 <w:sz w:val="16"/>
                 <w:szCs w:val="16"/>
               </w:rPr>
-              <w:t>T</w:t>
+              <w:t>S</w:t>
             </w:r>
           </w:p>
         </w:tc>
@@ -1442,7 +1454,7 @@
                 <w:sz w:val="16"/>
                 <w:szCs w:val="16"/>
               </w:rPr>
-              <w:t>T</w:t>
+              <w:t>S</w:t>
             </w:r>
           </w:p>
         </w:tc>
@@ -1695,7 +1707,7 @@
                 <w:sz w:val="16"/>
                 <w:szCs w:val="16"/>
               </w:rPr>
-              <w:t>T</w:t>
+              <w:t>S</w:t>
             </w:r>
           </w:p>
         </w:tc>
@@ -2381,8 +2393,13 @@
         </w:rPr>
         <w:annotationRef/>
       </w:r>
+      <w:proofErr w:type="spellStart"/>
       <w:r>
-        <w:t>Overvej X</w:t>
+        <w:t>Overvej</w:t>
+      </w:r>
+      <w:proofErr w:type="spellEnd"/>
+      <w:r>
+        <w:t xml:space="preserve"> X</w:t>
       </w:r>
     </w:p>
   </w:comment>
@@ -3257,12 +3274,9 @@
 </file>
 
 <file path=customXml/item1.xml><?xml version="1.0" encoding="utf-8"?>
-<?mso-contentType ?>
-<FormTemplates xmlns="http://schemas.microsoft.com/sharepoint/v3/contenttype/forms">
-  <Display>DocumentLibraryForm</Display>
-  <Edit>DocumentLibraryForm</Edit>
-  <New>DocumentLibraryForm</New>
-</FormTemplates>
+<p:properties xmlns:p="http://schemas.microsoft.com/office/2006/metadata/properties" xmlns:xsi="http://www.w3.org/2001/XMLSchema-instance" xmlns:pc="http://schemas.microsoft.com/office/infopath/2007/PartnerControls">
+  <documentManagement/>
+</p:properties>
 </file>
 
 <file path=customXml/item2.xml><?xml version="1.0" encoding="utf-8"?>
@@ -3444,15 +3458,19 @@
 </file>
 
 <file path=customXml/item3.xml><?xml version="1.0" encoding="utf-8"?>
-<p:properties xmlns:p="http://schemas.microsoft.com/office/2006/metadata/properties" xmlns:xsi="http://www.w3.org/2001/XMLSchema-instance" xmlns:pc="http://schemas.microsoft.com/office/infopath/2007/PartnerControls">
-  <documentManagement/>
-</p:properties>
+<?mso-contentType ?>
+<FormTemplates xmlns="http://schemas.microsoft.com/sharepoint/v3/contenttype/forms">
+  <Display>DocumentLibraryForm</Display>
+  <Edit>DocumentLibraryForm</Edit>
+  <New>DocumentLibraryForm</New>
+</FormTemplates>
 </file>
 
 <file path=customXml/itemProps1.xml><?xml version="1.0" encoding="utf-8"?>
-<ds:datastoreItem xmlns:ds="http://schemas.openxmlformats.org/officeDocument/2006/customXml" ds:itemID="{63E6A92D-2874-4E0F-A591-E821F6140E01}">
+<ds:datastoreItem xmlns:ds="http://schemas.openxmlformats.org/officeDocument/2006/customXml" ds:itemID="{4B716AE6-11DF-4CBC-860A-40E884D1144C}">
   <ds:schemaRefs>
-    <ds:schemaRef ds:uri="http://schemas.microsoft.com/sharepoint/v3/contenttype/forms"/>
+    <ds:schemaRef ds:uri="http://schemas.microsoft.com/office/2006/metadata/properties"/>
+    <ds:schemaRef ds:uri="http://schemas.microsoft.com/office/infopath/2007/PartnerControls"/>
   </ds:schemaRefs>
 </ds:datastoreItem>
 </file>
@@ -3476,10 +3494,9 @@
 </file>
 
 <file path=customXml/itemProps3.xml><?xml version="1.0" encoding="utf-8"?>
-<ds:datastoreItem xmlns:ds="http://schemas.openxmlformats.org/officeDocument/2006/customXml" ds:itemID="{4B716AE6-11DF-4CBC-860A-40E884D1144C}">
+<ds:datastoreItem xmlns:ds="http://schemas.openxmlformats.org/officeDocument/2006/customXml" ds:itemID="{63E6A92D-2874-4E0F-A591-E821F6140E01}">
   <ds:schemaRefs>
-    <ds:schemaRef ds:uri="http://schemas.microsoft.com/office/2006/metadata/properties"/>
-    <ds:schemaRef ds:uri="http://schemas.microsoft.com/office/infopath/2007/PartnerControls"/>
+    <ds:schemaRef ds:uri="http://schemas.microsoft.com/sharepoint/v3/contenttype/forms"/>
   </ds:schemaRefs>
 </ds:datastoreItem>
 </file>
</xml_diff>